<commit_message>
updating architectural design diagram document for build 2
</commit_message>
<xml_diff>
--- a/Architectural design diagram document build 2.docx
+++ b/Architectural design diagram document build 2.docx
@@ -2144,93 +2144,6 @@
           <w:lang w:val="en-GB"/>
         </w:rPr>
         <w:t>Interface Observer, which forces all views to implement the update method.</w:t>
-      </w:r>
-    </w:p>
-    <w:p>
-      <w:pPr>
-        <w:spacing w:after="0" w:line="240" w:lineRule="auto"/>
-        <w:jc w:val="both"/>
-        <w:rPr>
-          <w:rFonts w:ascii="Times New Roman" w:hAnsi="Times New Roman" w:cs="Times New Roman"/>
-          <w:color w:val="000000" w:themeColor="text1"/>
-          <w:sz w:val="24"/>
-          <w:szCs w:val="24"/>
-          <w:lang w:val="en-GB"/>
-        </w:rPr>
-      </w:pPr>
-    </w:p>
-    <w:p>
-      <w:pPr>
-        <w:spacing w:after="0" w:line="240" w:lineRule="auto"/>
-        <w:rPr>
-          <w:rFonts w:ascii="Times New Roman" w:hAnsi="Times New Roman" w:cs="Times New Roman"/>
-          <w:b/>
-          <w:bCs/>
-          <w:color w:val="000000" w:themeColor="text1"/>
-          <w:sz w:val="24"/>
-          <w:szCs w:val="24"/>
-          <w:lang w:val="en-GB"/>
-        </w:rPr>
-      </w:pPr>
-      <w:r>
-        <w:rPr>
-          <w:rFonts w:ascii="Times New Roman" w:hAnsi="Times New Roman" w:cs="Times New Roman"/>
-          <w:b/>
-          <w:bCs/>
-          <w:color w:val="000000" w:themeColor="text1"/>
-          <w:sz w:val="24"/>
-          <w:szCs w:val="24"/>
-          <w:lang w:val="en-GB"/>
-        </w:rPr>
-        <w:t xml:space="preserve">Class </w:t>
-      </w:r>
-      <w:proofErr w:type="spellStart"/>
-      <w:r>
-        <w:rPr>
-          <w:rFonts w:ascii="Times New Roman" w:hAnsi="Times New Roman" w:cs="Times New Roman"/>
-          <w:b/>
-          <w:bCs/>
-          <w:color w:val="000000" w:themeColor="text1"/>
-          <w:sz w:val="24"/>
-          <w:szCs w:val="24"/>
-          <w:lang w:val="en-GB"/>
-        </w:rPr>
-        <w:t>UserCommand</w:t>
-      </w:r>
-      <w:proofErr w:type="spellEnd"/>
-      <w:r>
-        <w:rPr>
-          <w:rFonts w:ascii="Times New Roman" w:hAnsi="Times New Roman" w:cs="Times New Roman"/>
-          <w:b/>
-          <w:bCs/>
-          <w:color w:val="000000" w:themeColor="text1"/>
-          <w:sz w:val="24"/>
-          <w:szCs w:val="24"/>
-          <w:lang w:val="en-GB"/>
-        </w:rPr>
-        <w:t>:</w:t>
-      </w:r>
-    </w:p>
-    <w:p>
-      <w:pPr>
-        <w:spacing w:after="0" w:line="240" w:lineRule="auto"/>
-        <w:rPr>
-          <w:rFonts w:ascii="Times New Roman" w:hAnsi="Times New Roman" w:cs="Times New Roman"/>
-          <w:color w:val="000000" w:themeColor="text1"/>
-          <w:sz w:val="24"/>
-          <w:szCs w:val="24"/>
-          <w:lang w:val="en-GB"/>
-        </w:rPr>
-      </w:pPr>
-      <w:r>
-        <w:rPr>
-          <w:rFonts w:ascii="Times New Roman" w:hAnsi="Times New Roman" w:cs="Times New Roman"/>
-          <w:color w:val="000000" w:themeColor="text1"/>
-          <w:sz w:val="24"/>
-          <w:szCs w:val="24"/>
-          <w:lang w:val="en-GB"/>
-        </w:rPr>
-        <w:t>This class will get user commands and execute in sequence.</w:t>
       </w:r>
     </w:p>
     <w:p>

</xml_diff>